<commit_message>
minor change for deployment compatability
</commit_message>
<xml_diff>
--- a/research/learning+writeUp/writeUp/Steps for Reduction.docx
+++ b/research/learning+writeUp/writeUp/Steps for Reduction.docx
@@ -352,13 +352,6 @@
     <w:p>
       <w:pPr>
         <w:pStyle w:val="ListParagraph"/>
-        <w:ind w:left="405"/>
-        <w:jc w:val="both"/>
-      </w:pPr>
-    </w:p>
-    <w:p>
-      <w:pPr>
-        <w:pStyle w:val="ListParagraph"/>
         <w:numPr>
           <w:ilvl w:val="0"/>
           <w:numId w:val="2"/>
@@ -366,7 +359,106 @@
         <w:jc w:val="both"/>
       </w:pPr>
       <w:r>
-        <w:t>Launch the IDL Workbench and Browse for a new Workspace. Select the folder “</w:t>
+        <w:t>Launch the IDL Workbench and</w:t>
+      </w:r>
+      <w:r>
+        <w:t xml:space="preserve"> hit</w:t>
+      </w:r>
+      <w:r>
+        <w:t xml:space="preserve"> </w:t>
+      </w:r>
+      <w:r>
+        <w:t>“</w:t>
+      </w:r>
+      <w:r>
+        <w:t>Browse</w:t>
+      </w:r>
+      <w:r>
+        <w:t>”</w:t>
+      </w:r>
+      <w:r>
+        <w:t xml:space="preserve"> for </w:t>
+      </w:r>
+      <w:r>
+        <w:t xml:space="preserve">a </w:t>
+      </w:r>
+      <w:r>
+        <w:t>new Workspace. Select the folder</w:t>
+      </w:r>
+      <w:r>
+        <w:t xml:space="preserve"> that contains </w:t>
+      </w:r>
+      <w:r>
+        <w:t>“</w:t>
+      </w:r>
+      <w:proofErr w:type="spellStart"/>
+      <w:r>
+        <w:t>chiron_</w:t>
+      </w:r>
+      <w:r>
+        <w:t>reduc_pipeline</w:t>
+      </w:r>
+      <w:proofErr w:type="spellEnd"/>
+      <w:r>
+        <w:t>”</w:t>
+      </w:r>
+      <w:r>
+        <w:t xml:space="preserve">, this new folder was downloaded from </w:t>
+      </w:r>
+      <w:proofErr w:type="spellStart"/>
+      <w:r>
+        <w:t>Github</w:t>
+      </w:r>
+      <w:proofErr w:type="spellEnd"/>
+      <w:r>
+        <w:t>.</w:t>
+      </w:r>
+    </w:p>
+    <w:p>
+      <w:pPr>
+        <w:pStyle w:val="ListParagraph"/>
+        <w:ind w:left="405"/>
+        <w:jc w:val="both"/>
+      </w:pPr>
+    </w:p>
+    <w:p>
+      <w:pPr>
+        <w:pStyle w:val="ListParagraph"/>
+        <w:numPr>
+          <w:ilvl w:val="0"/>
+          <w:numId w:val="2"/>
+        </w:numPr>
+        <w:jc w:val="both"/>
+      </w:pPr>
+      <w:r>
+        <w:t xml:space="preserve">Add Projects to the </w:t>
+      </w:r>
+      <w:r>
+        <w:t xml:space="preserve">present </w:t>
+      </w:r>
+      <w:r>
+        <w:t>workspace by</w:t>
+      </w:r>
+      <w:r>
+        <w:t xml:space="preserve"> click </w:t>
+      </w:r>
+      <w:r>
+        <w:t>in File</w:t>
+      </w:r>
+      <w:r>
+        <w:t xml:space="preserve"> -&gt; New </w:t>
+      </w:r>
+      <w:r>
+        <w:t>Project.</w:t>
+      </w:r>
+      <w:r>
+        <w:t xml:space="preserve"> Toggle the option “Create the new project from an existing directory”. Browse in </w:t>
+      </w:r>
+      <w:r>
+        <w:t>your</w:t>
+      </w:r>
+      <w:r>
+        <w:t xml:space="preserve"> local file system for the folder “</w:t>
       </w:r>
       <w:proofErr w:type="spellStart"/>
       <w:r>
@@ -374,15 +466,15 @@
       </w:r>
       <w:proofErr w:type="spellEnd"/>
       <w:r>
-        <w:t xml:space="preserve">” which was downloaded along with other files from the </w:t>
-      </w:r>
-      <w:proofErr w:type="spellStart"/>
-      <w:r>
-        <w:t>Github</w:t>
-      </w:r>
-      <w:proofErr w:type="spellEnd"/>
-      <w:r>
-        <w:t xml:space="preserve"> repository.</w:t>
+        <w:t>” and select it.  Fill the name field as you wish, verify the option “Update IDL path when project is opened or closed” is selected and hit the Finish button.  Repeat the steps for the folder “utils” and “</w:t>
+      </w:r>
+      <w:proofErr w:type="spellStart"/>
+      <w:r>
+        <w:t>chiron</w:t>
+      </w:r>
+      <w:proofErr w:type="spellEnd"/>
+      <w:r>
+        <w:t>”.</w:t>
       </w:r>
     </w:p>
     <w:p>
@@ -511,6 +603,9 @@
       <w:r>
         <w:t xml:space="preserve">’ folder. The illustration shows a successful path setup. </w:t>
       </w:r>
+      <w:r>
+        <w:t>Unselect any other path, if any.</w:t>
+      </w:r>
     </w:p>
     <w:p>
       <w:pPr>
@@ -529,7 +624,17 @@
         <w:jc w:val="both"/>
       </w:pPr>
       <w:r>
-        <w:t>Open the file ‘</w:t>
+        <w:lastRenderedPageBreak/>
+        <w:t xml:space="preserve">Create a </w:t>
+      </w:r>
+      <w:r>
+        <w:t xml:space="preserve">new </w:t>
+      </w:r>
+      <w:r>
+        <w:t xml:space="preserve">text file with the name </w:t>
+      </w:r>
+      <w:r>
+        <w:t>‘</w:t>
       </w:r>
       <w:proofErr w:type="spellStart"/>
       <w:r>
@@ -537,10 +642,29 @@
       </w:r>
       <w:proofErr w:type="spellEnd"/>
       <w:r>
-        <w:t xml:space="preserve">’ within the folder </w:t>
-      </w:r>
-      <w:r>
-        <w:t>‘</w:t>
+        <w:t>’</w:t>
+      </w:r>
+      <w:r>
+        <w:t xml:space="preserve"> one directory up to </w:t>
+      </w:r>
+      <w:proofErr w:type="gramStart"/>
+      <w:r>
+        <w:t>the .git</w:t>
+      </w:r>
+      <w:proofErr w:type="gramEnd"/>
+      <w:r>
+        <w:t xml:space="preserve"> folder. This is to prevent git updating this file. </w:t>
+      </w:r>
+      <w:r>
+        <w:t xml:space="preserve"> Copy/paste the content of the file ‘’</w:t>
+      </w:r>
+      <w:proofErr w:type="spellStart"/>
+      <w:r>
+        <w:t>ech.par</w:t>
+      </w:r>
+      <w:proofErr w:type="spellEnd"/>
+      <w:r>
+        <w:t>” present in the “</w:t>
       </w:r>
       <w:proofErr w:type="spellStart"/>
       <w:r>
@@ -548,95 +672,20 @@
       </w:r>
       <w:proofErr w:type="spellEnd"/>
       <w:r>
-        <w:t>’ and change the variable ‘</w:t>
-      </w:r>
-      <w:proofErr w:type="spellStart"/>
-      <w:r>
-        <w:t>rootdir</w:t>
-      </w:r>
-      <w:proofErr w:type="spellEnd"/>
-      <w:r>
-        <w:t>’ to point to the ‘</w:t>
-      </w:r>
-      <w:proofErr w:type="spellStart"/>
-      <w:r>
-        <w:t>chiron</w:t>
-      </w:r>
-      <w:proofErr w:type="spellEnd"/>
-      <w:r>
-        <w:t>’ folder. The ‘</w:t>
-      </w:r>
-      <w:proofErr w:type="spellStart"/>
-      <w:r>
-        <w:t>chiron</w:t>
-      </w:r>
-      <w:proofErr w:type="spellEnd"/>
-      <w:r>
-        <w:t xml:space="preserve">’ folder is also part of the files downloaded from the </w:t>
-      </w:r>
-      <w:proofErr w:type="spellStart"/>
-      <w:r>
-        <w:t>Github</w:t>
-      </w:r>
-      <w:proofErr w:type="spellEnd"/>
-      <w:r>
-        <w:t xml:space="preserve"> Repository. Note the coma after the path and the semicolon should not be removed.</w:t>
-      </w:r>
-    </w:p>
-    <w:p>
-      <w:pPr>
-        <w:pStyle w:val="ListParagraph"/>
-        <w:ind w:left="405"/>
-        <w:jc w:val="both"/>
-      </w:pPr>
-      <w:r>
-        <w:t xml:space="preserve">E.g. </w:t>
-      </w:r>
-      <w:proofErr w:type="spellStart"/>
-      <w:r>
-        <w:t>rootdir</w:t>
-      </w:r>
-      <w:proofErr w:type="spellEnd"/>
-      <w:r>
-        <w:t>: 'C:\</w:t>
-      </w:r>
-      <w:r>
-        <w:t>users\</w:t>
-      </w:r>
-      <w:proofErr w:type="spellStart"/>
-      <w:r>
-        <w:t>chiron_reduc_pipeline</w:t>
-      </w:r>
-      <w:proofErr w:type="spellEnd"/>
-      <w:r>
-        <w:t>\</w:t>
-      </w:r>
-      <w:proofErr w:type="spellStart"/>
-      <w:r>
-        <w:t>chiron</w:t>
-      </w:r>
-      <w:proofErr w:type="spellEnd"/>
-      <w:r>
-        <w:t>\</w:t>
-      </w:r>
-      <w:proofErr w:type="gramStart"/>
-      <w:r>
-        <w:t>',  ;</w:t>
-      </w:r>
-      <w:proofErr w:type="gramEnd"/>
-      <w:r>
-        <w:t xml:space="preserve"> root directory. All other paths are relative to </w:t>
-      </w:r>
-      <w:proofErr w:type="spellStart"/>
-      <w:r>
-        <w:t>rootdir</w:t>
-      </w:r>
-      <w:proofErr w:type="spellEnd"/>
-    </w:p>
-    <w:p>
-      <w:pPr>
-        <w:pStyle w:val="ListParagraph"/>
-        <w:jc w:val="both"/>
+        <w:t>” folder into ‘</w:t>
+      </w:r>
+      <w:proofErr w:type="spellStart"/>
+      <w:r>
+        <w:t>ctio.par</w:t>
+      </w:r>
+      <w:proofErr w:type="spellEnd"/>
+      <w:r>
+        <w:t>’.</w:t>
+      </w:r>
+    </w:p>
+    <w:p>
+      <w:pPr>
+        <w:pStyle w:val="ListParagraph"/>
       </w:pPr>
     </w:p>
     <w:p>
@@ -649,7 +698,118 @@
         <w:jc w:val="both"/>
       </w:pPr>
       <w:r>
-        <w:lastRenderedPageBreak/>
+        <w:t>Open the file ‘</w:t>
+      </w:r>
+      <w:proofErr w:type="spellStart"/>
+      <w:r>
+        <w:t>ctio.par</w:t>
+      </w:r>
+      <w:proofErr w:type="spellEnd"/>
+      <w:r>
+        <w:t xml:space="preserve">’ </w:t>
+      </w:r>
+      <w:r>
+        <w:t>and change the variable ‘</w:t>
+      </w:r>
+      <w:proofErr w:type="spellStart"/>
+      <w:r>
+        <w:t>rootdir</w:t>
+      </w:r>
+      <w:proofErr w:type="spellEnd"/>
+      <w:r>
+        <w:t>’ to point to the ‘</w:t>
+      </w:r>
+      <w:proofErr w:type="spellStart"/>
+      <w:r>
+        <w:t>chiron</w:t>
+      </w:r>
+      <w:proofErr w:type="spellEnd"/>
+      <w:r>
+        <w:t>’ folder. The ‘</w:t>
+      </w:r>
+      <w:proofErr w:type="spellStart"/>
+      <w:r>
+        <w:t>chiron</w:t>
+      </w:r>
+      <w:proofErr w:type="spellEnd"/>
+      <w:r>
+        <w:t xml:space="preserve">’ folder is also part of the files downloaded from the </w:t>
+      </w:r>
+      <w:proofErr w:type="spellStart"/>
+      <w:r>
+        <w:t>Github</w:t>
+      </w:r>
+      <w:proofErr w:type="spellEnd"/>
+      <w:r>
+        <w:t xml:space="preserve"> Repository. Note the coma after the path and the semicolon should not be removed.</w:t>
+      </w:r>
+    </w:p>
+    <w:p>
+      <w:pPr>
+        <w:pStyle w:val="ListParagraph"/>
+        <w:ind w:left="405"/>
+        <w:jc w:val="both"/>
+      </w:pPr>
+      <w:r>
+        <w:t xml:space="preserve">E.g. </w:t>
+      </w:r>
+      <w:proofErr w:type="spellStart"/>
+      <w:r>
+        <w:t>rootdir</w:t>
+      </w:r>
+      <w:proofErr w:type="spellEnd"/>
+      <w:r>
+        <w:t>: 'C:\</w:t>
+      </w:r>
+      <w:r>
+        <w:t>users\</w:t>
+      </w:r>
+      <w:proofErr w:type="spellStart"/>
+      <w:r>
+        <w:t>chiron_reduc_pipeline</w:t>
+      </w:r>
+      <w:proofErr w:type="spellEnd"/>
+      <w:r>
+        <w:t>\</w:t>
+      </w:r>
+      <w:proofErr w:type="spellStart"/>
+      <w:r>
+        <w:t>chiron</w:t>
+      </w:r>
+      <w:proofErr w:type="spellEnd"/>
+      <w:r>
+        <w:t>\</w:t>
+      </w:r>
+      <w:proofErr w:type="gramStart"/>
+      <w:r>
+        <w:t>',  ;</w:t>
+      </w:r>
+      <w:proofErr w:type="gramEnd"/>
+      <w:r>
+        <w:t xml:space="preserve"> root directory. All other paths are relative to </w:t>
+      </w:r>
+      <w:proofErr w:type="spellStart"/>
+      <w:r>
+        <w:t>rootdir</w:t>
+      </w:r>
+      <w:proofErr w:type="spellEnd"/>
+    </w:p>
+    <w:p>
+      <w:pPr>
+        <w:pStyle w:val="ListParagraph"/>
+        <w:jc w:val="both"/>
+      </w:pPr>
+    </w:p>
+    <w:p>
+      <w:pPr>
+        <w:pStyle w:val="ListParagraph"/>
+        <w:numPr>
+          <w:ilvl w:val="0"/>
+          <w:numId w:val="2"/>
+        </w:numPr>
+        <w:jc w:val="both"/>
+      </w:pPr>
+      <w:r>
         <w:t xml:space="preserve">Open the procedure “sorting_hat.pro”, compile and run it using the button in the workbench. A message like the </w:t>
       </w:r>
       <w:proofErr w:type="spellStart"/>
@@ -876,12 +1036,6 @@
     <w:p/>
     <w:p/>
     <w:p/>
-    <w:p/>
-    <w:p/>
-    <w:p/>
-    <w:p/>
-    <w:p/>
-    <w:p/>
     <w:p>
       <w:pPr>
         <w:rPr>
@@ -896,7 +1050,6 @@
           <w:bCs/>
           <w:u w:val="single"/>
         </w:rPr>
-        <w:lastRenderedPageBreak/>
         <w:t>Steps for Reduction</w:t>
       </w:r>
     </w:p>
@@ -1355,7 +1508,6 @@
           <w:b/>
           <w:bCs/>
         </w:rPr>
-        <w:lastRenderedPageBreak/>
         <w:t>Additional setups:</w:t>
       </w:r>
     </w:p>

</xml_diff>